<commit_message>
Trung bị Hiếu đì
</commit_message>
<xml_diff>
--- a/Sprint 1/Tài liệu đặc tả yêu cầu/Trung Check In Ở phần Go.docx
+++ b/Sprint 1/Tài liệu đặc tả yêu cầu/Trung Check In Ở phần Go.docx
@@ -266,133 +266,7 @@
           <w:szCs w:val="26"/>
           <w:lang w:val="en-US"/>
         </w:rPr>
-        <w:t xml:space="preserve">Trung </w:t>
-      </w:r>
-      <w:proofErr w:type="spellStart"/>
-      <w:r>
-        <w:rPr>
-          <w:sz w:val="26"/>
-          <w:szCs w:val="26"/>
-          <w:lang w:val="en-US"/>
-        </w:rPr>
-        <w:t>làm</w:t>
-      </w:r>
-      <w:proofErr w:type="spellEnd"/>
-      <w:r>
-        <w:rPr>
-          <w:sz w:val="26"/>
-          <w:szCs w:val="26"/>
-          <w:lang w:val="en-US"/>
-        </w:rPr>
-        <w:t xml:space="preserve"> 1.6 </w:t>
-      </w:r>
-      <w:proofErr w:type="spellStart"/>
-      <w:r>
-        <w:rPr>
-          <w:sz w:val="26"/>
-          <w:szCs w:val="26"/>
-          <w:lang w:val="en-US"/>
-        </w:rPr>
-        <w:t>và</w:t>
-      </w:r>
-      <w:proofErr w:type="spellEnd"/>
-      <w:r>
-        <w:rPr>
-          <w:sz w:val="26"/>
-          <w:szCs w:val="26"/>
-          <w:lang w:val="en-US"/>
-        </w:rPr>
-        <w:t xml:space="preserve"> </w:t>
-      </w:r>
-      <w:proofErr w:type="spellStart"/>
-      <w:r>
-        <w:rPr>
-          <w:sz w:val="26"/>
-          <w:szCs w:val="26"/>
-          <w:lang w:val="en-US"/>
-        </w:rPr>
-        <w:t>vẽ</w:t>
-      </w:r>
-      <w:proofErr w:type="spellEnd"/>
-      <w:r>
-        <w:rPr>
-          <w:sz w:val="26"/>
-          <w:szCs w:val="26"/>
-          <w:lang w:val="en-US"/>
-        </w:rPr>
-        <w:t xml:space="preserve"> </w:t>
-      </w:r>
-      <w:proofErr w:type="spellStart"/>
-      <w:r>
-        <w:rPr>
-          <w:sz w:val="26"/>
-          <w:szCs w:val="26"/>
-          <w:lang w:val="en-US"/>
-        </w:rPr>
-        <w:t>mô</w:t>
-      </w:r>
-      <w:proofErr w:type="spellEnd"/>
-      <w:r>
-        <w:rPr>
-          <w:sz w:val="26"/>
-          <w:szCs w:val="26"/>
-          <w:lang w:val="en-US"/>
-        </w:rPr>
-        <w:t xml:space="preserve"> </w:t>
-      </w:r>
-      <w:proofErr w:type="spellStart"/>
-      <w:r>
-        <w:rPr>
-          <w:sz w:val="26"/>
-          <w:szCs w:val="26"/>
-          <w:lang w:val="en-US"/>
-        </w:rPr>
-        <w:t>phỏng</w:t>
-      </w:r>
-      <w:proofErr w:type="spellEnd"/>
-      <w:r>
-        <w:rPr>
-          <w:sz w:val="26"/>
-          <w:szCs w:val="26"/>
-          <w:lang w:val="en-US"/>
-        </w:rPr>
-        <w:t xml:space="preserve"> </w:t>
-      </w:r>
-      <w:proofErr w:type="spellStart"/>
-      <w:r>
-        <w:rPr>
-          <w:sz w:val="26"/>
-          <w:szCs w:val="26"/>
-          <w:lang w:val="en-US"/>
-        </w:rPr>
-        <w:t>giao</w:t>
-      </w:r>
-      <w:proofErr w:type="spellEnd"/>
-      <w:r>
-        <w:rPr>
-          <w:sz w:val="26"/>
-          <w:szCs w:val="26"/>
-          <w:lang w:val="en-US"/>
-        </w:rPr>
-        <w:t xml:space="preserve"> </w:t>
-      </w:r>
-      <w:proofErr w:type="spellStart"/>
-      <w:r>
-        <w:rPr>
-          <w:sz w:val="26"/>
-          <w:szCs w:val="26"/>
-          <w:lang w:val="en-US"/>
-        </w:rPr>
-        <w:t>diện</w:t>
-      </w:r>
-      <w:proofErr w:type="spellEnd"/>
-      <w:r>
-        <w:rPr>
-          <w:sz w:val="26"/>
-          <w:szCs w:val="26"/>
-          <w:lang w:val="en-US"/>
-        </w:rPr>
-        <w:t xml:space="preserve"> web</w:t>
+        <w:t>Trung làm 1.6 và vẽ mô phỏng giao diện web</w:t>
       </w:r>
     </w:p>
     <w:p>
@@ -3253,15 +3127,21 @@
       </w:r>
     </w:p>
     <w:p>
+      <w:pPr>
+        <w:rPr>
+          <w:lang w:val="vi-VN"/>
+        </w:rPr>
+      </w:pPr>
       <w:r>
         <w:rPr>
           <w:noProof/>
+          <w:lang w:val="vi-VN"/>
         </w:rPr>
         <w:drawing>
-          <wp:inline distT="0" distB="0" distL="0" distR="0" wp14:anchorId="17385724" wp14:editId="239F30A8">
-            <wp:extent cx="5733415" cy="2868295"/>
-            <wp:effectExtent l="0" t="0" r="635" b="8255"/>
-            <wp:docPr id="1371183849" name="Picture 1" descr="A diagram of a diagram&#10;&#10;Description automatically generated"/>
+          <wp:inline distT="0" distB="0" distL="0" distR="0" wp14:anchorId="24319FB1" wp14:editId="37A703C6">
+            <wp:extent cx="5733415" cy="2783840"/>
+            <wp:effectExtent l="0" t="0" r="635" b="0"/>
+            <wp:docPr id="1231715762" name="Picture 1" descr="A diagram of a company&#10;&#10;Description automatically generated"/>
             <wp:cNvGraphicFramePr>
               <a:graphicFrameLocks xmlns:a="http://schemas.openxmlformats.org/drawingml/2006/main" noChangeAspect="1"/>
             </wp:cNvGraphicFramePr>
@@ -3269,7 +3149,7 @@
               <a:graphicData uri="http://schemas.openxmlformats.org/drawingml/2006/picture">
                 <pic:pic xmlns:pic="http://schemas.openxmlformats.org/drawingml/2006/picture">
                   <pic:nvPicPr>
-                    <pic:cNvPr id="1371183849" name="Picture 1" descr="A diagram of a diagram&#10;&#10;Description automatically generated"/>
+                    <pic:cNvPr id="1231715762" name="Picture 1" descr="A diagram of a company&#10;&#10;Description automatically generated"/>
                     <pic:cNvPicPr/>
                   </pic:nvPicPr>
                   <pic:blipFill>
@@ -3281,7 +3161,7 @@
                   <pic:spPr>
                     <a:xfrm>
                       <a:off x="0" y="0"/>
-                      <a:ext cx="5733415" cy="2868295"/>
+                      <a:ext cx="5733415" cy="2783840"/>
                     </a:xfrm>
                     <a:prstGeom prst="rect">
                       <a:avLst/>
@@ -3299,27 +3179,40 @@
       <w:pPr>
         <w:rPr>
           <w:b/>
+        </w:rPr>
+      </w:pPr>
+      <w:bookmarkStart w:id="38" w:name="_59nczrtbc7h1" w:colFirst="0" w:colLast="0"/>
+      <w:bookmarkEnd w:id="38"/>
+    </w:p>
+    <w:p>
+      <w:pPr>
+        <w:rPr>
+          <w:b/>
+        </w:rPr>
+      </w:pPr>
+    </w:p>
+    <w:p>
+      <w:pPr>
+        <w:rPr>
+          <w:b/>
+        </w:rPr>
+      </w:pPr>
+    </w:p>
+    <w:p>
+      <w:pPr>
+        <w:rPr>
+          <w:b/>
+        </w:rPr>
+      </w:pPr>
+    </w:p>
+    <w:p>
+      <w:pPr>
+        <w:rPr>
+          <w:b/>
           <w:sz w:val="40"/>
           <w:szCs w:val="40"/>
         </w:rPr>
       </w:pPr>
-      <w:bookmarkStart w:id="38" w:name="_59nczrtbc7h1" w:colFirst="0" w:colLast="0"/>
-      <w:bookmarkEnd w:id="38"/>
-      <w:r>
-        <w:rPr>
-          <w:b/>
-        </w:rPr>
-        <w:br w:type="page"/>
-      </w:r>
-    </w:p>
-    <w:p>
-      <w:pPr>
-        <w:pStyle w:val="Heading1"/>
-        <w:rPr>
-          <w:b/>
-          <w:lang w:val="vi-VN"/>
-        </w:rPr>
-      </w:pPr>
       <w:r>
         <w:rPr>
           <w:b/>
@@ -3426,6 +3319,10 @@
     <w:p>
       <w:pPr>
         <w:pStyle w:val="Heading2"/>
+        <w:rPr>
+          <w:b/>
+          <w:bCs/>
+        </w:rPr>
       </w:pPr>
       <w:bookmarkStart w:id="40" w:name="_i8xfh7o6y4wc" w:colFirst="0" w:colLast="0"/>
       <w:bookmarkEnd w:id="40"/>
@@ -3454,104 +3351,33 @@
         </w:rPr>
         <w:t>ướng đối tượng</w:t>
       </w:r>
-    </w:p>
-    <w:p>
-      <w:pPr>
-        <w:jc w:val="center"/>
-      </w:pPr>
       <w:bookmarkStart w:id="41" w:name="_otpijvv2ic6r" w:colFirst="0" w:colLast="0"/>
+      <w:bookmarkStart w:id="42" w:name="_te1tw0h55sj0" w:colFirst="0" w:colLast="0"/>
       <w:bookmarkEnd w:id="41"/>
-      <w:r>
-        <w:rPr>
-          <w:color w:val="FF0000"/>
-          <w:lang w:val="vi-VN"/>
-        </w:rPr>
-        <w:t xml:space="preserve">&lt;&lt; </w:t>
-      </w:r>
-      <w:r>
-        <w:rPr>
-          <w:color w:val="FF0000"/>
-          <w:u w:val="single"/>
-          <w:lang w:val="vi-VN"/>
-        </w:rPr>
-        <w:t>NẾU PHẦN MỀM ĐƯỢC PHÁT TRIỂN THEO HƯỚNG ĐỐI TƯỢNG</w:t>
-      </w:r>
-      <w:r>
-        <w:rPr>
-          <w:color w:val="FF0000"/>
-          <w:lang w:val="vi-VN"/>
-        </w:rPr>
-        <w:t xml:space="preserve"> THÌ </w:t>
-      </w:r>
-      <w:r>
-        <w:rPr>
-          <w:color w:val="FF0000"/>
-          <w:lang w:val="vi-VN"/>
-        </w:rPr>
-        <w:t xml:space="preserve">VẼ HÌNH MINH HOẠ VÀ GIẢI THÍCH CÁC </w:t>
-      </w:r>
-      <w:r>
-        <w:rPr>
-          <w:color w:val="FF0000"/>
-          <w:lang w:val="vi-VN"/>
-        </w:rPr>
-        <w:t>LỚP, CŨNG NHƯ MỐI LIÊN HỆ GIỮA CÁC LỚP</w:t>
-      </w:r>
-      <w:r>
-        <w:rPr>
-          <w:color w:val="FF0000"/>
-          <w:lang w:val="vi-VN"/>
-        </w:rPr>
-        <w:t xml:space="preserve"> &gt;&gt;</w:t>
-      </w:r>
-    </w:p>
-    <w:p>
-      <w:pPr>
-        <w:rPr>
-          <w:color w:val="FF0000"/>
-          <w:lang w:val="vi-VN"/>
-        </w:rPr>
-      </w:pPr>
-      <w:bookmarkStart w:id="42" w:name="_te1tw0h55sj0" w:colFirst="0" w:colLast="0"/>
       <w:bookmarkEnd w:id="42"/>
     </w:p>
     <w:p>
-      <w:pPr>
-        <w:rPr>
-          <w:color w:val="FF0000"/>
-          <w:lang w:val="vi-VN"/>
-        </w:rPr>
-      </w:pPr>
-      <w:r>
-        <w:rPr>
-          <w:color w:val="FF0000"/>
-          <w:lang w:val="vi-VN"/>
-        </w:rPr>
-        <w:t xml:space="preserve">VÍ DỤ </w:t>
-      </w:r>
-    </w:p>
-    <w:p/>
-    <w:p>
       <w:r>
         <w:rPr>
           <w:noProof/>
         </w:rPr>
         <w:drawing>
-          <wp:inline distT="114300" distB="114300" distL="114300" distR="114300" wp14:anchorId="5454FB6A" wp14:editId="5B3DFA8E">
-            <wp:extent cx="5731200" cy="4699000"/>
-            <wp:effectExtent l="0" t="0" r="0" b="0"/>
-            <wp:docPr id="5" name="image17.png"/>
-            <wp:cNvGraphicFramePr/>
+          <wp:inline distT="0" distB="0" distL="0" distR="0" wp14:anchorId="72188733" wp14:editId="59CD17E0">
+            <wp:extent cx="5733415" cy="4451985"/>
+            <wp:effectExtent l="0" t="0" r="635" b="5715"/>
+            <wp:docPr id="1025196820" name="Picture 1" descr="A diagram of a network&#10;&#10;Description automatically generated with medium confidence"/>
+            <wp:cNvGraphicFramePr>
+              <a:graphicFrameLocks xmlns:a="http://schemas.openxmlformats.org/drawingml/2006/main" noChangeAspect="1"/>
+            </wp:cNvGraphicFramePr>
             <a:graphic xmlns:a="http://schemas.openxmlformats.org/drawingml/2006/main">
               <a:graphicData uri="http://schemas.openxmlformats.org/drawingml/2006/picture">
                 <pic:pic xmlns:pic="http://schemas.openxmlformats.org/drawingml/2006/picture">
                   <pic:nvPicPr>
-                    <pic:cNvPr id="0" name="image17.png"/>
-                    <pic:cNvPicPr preferRelativeResize="0"/>
+                    <pic:cNvPr id="1025196820" name="Picture 1" descr="A diagram of a network&#10;&#10;Description automatically generated with medium confidence"/>
+                    <pic:cNvPicPr/>
                   </pic:nvPicPr>
                   <pic:blipFill>
                     <a:blip r:embed="rId14"/>
-                    <a:srcRect/>
                     <a:stretch>
                       <a:fillRect/>
                     </a:stretch>
@@ -3559,12 +3385,11 @@
                   <pic:spPr>
                     <a:xfrm>
                       <a:off x="0" y="0"/>
-                      <a:ext cx="5731200" cy="4699000"/>
+                      <a:ext cx="5733415" cy="4451985"/>
                     </a:xfrm>
                     <a:prstGeom prst="rect">
                       <a:avLst/>
                     </a:prstGeom>
-                    <a:ln/>
                   </pic:spPr>
                 </pic:pic>
               </a:graphicData>
@@ -3574,6 +3399,7 @@
       </w:r>
     </w:p>
     <w:p/>
+    <w:p/>
     <w:p>
       <w:pPr>
         <w:pStyle w:val="Heading2"/>
@@ -3584,7 +3410,6 @@
       <w:bookmarkStart w:id="43" w:name="_wzplpjeuo0bl" w:colFirst="0" w:colLast="0"/>
       <w:bookmarkEnd w:id="43"/>
       <w:r>
-        <w:lastRenderedPageBreak/>
         <w:t xml:space="preserve">3. </w:t>
       </w:r>
       <w:r>
@@ -3754,6 +3579,7 @@
           <w:bCs/>
           <w:highlight w:val="white"/>
         </w:rPr>
+        <w:lastRenderedPageBreak/>
         <w:t>classes</w:t>
       </w:r>
       <w:r>
@@ -4202,7 +4028,6 @@
           <w:bCs/>
           <w:highlight w:val="white"/>
         </w:rPr>
-        <w:lastRenderedPageBreak/>
         <w:t>student_classes</w:t>
       </w:r>
       <w:r>
@@ -4288,6 +4113,7 @@
           <w:sz w:val="28"/>
           <w:szCs w:val="28"/>
         </w:rPr>
+        <w:lastRenderedPageBreak/>
         <w:t>3.4.1  Xác định phụ thuộc hàm</w:t>
       </w:r>
     </w:p>
@@ -4599,7 +4425,6 @@
         <w:rPr>
           <w:lang w:val="vi-VN"/>
         </w:rPr>
-        <w:lastRenderedPageBreak/>
         <w:t>…</w:t>
       </w:r>
     </w:p>
@@ -4666,6 +4491,7 @@
           <w:bCs/>
           <w:highlight w:val="white"/>
         </w:rPr>
+        <w:lastRenderedPageBreak/>
         <w:t>comments</w:t>
       </w:r>
       <w:r>
@@ -4895,101 +4721,12 @@
       </w:pPr>
       <w:bookmarkStart w:id="52" w:name="_2xb1t6k7smn2" w:colFirst="0" w:colLast="0"/>
       <w:bookmarkEnd w:id="52"/>
-      <w:proofErr w:type="spellStart"/>
       <w:r>
         <w:rPr>
           <w:b/>
           <w:lang w:val="en-US"/>
         </w:rPr>
-        <w:t>Truy</w:t>
-      </w:r>
-      <w:proofErr w:type="spellEnd"/>
-      <w:r>
-        <w:rPr>
-          <w:b/>
-          <w:lang w:val="en-US"/>
-        </w:rPr>
-        <w:t xml:space="preserve"> </w:t>
-      </w:r>
-      <w:proofErr w:type="spellStart"/>
-      <w:r>
-        <w:rPr>
-          <w:b/>
-          <w:lang w:val="en-US"/>
-        </w:rPr>
-        <w:t>cập</w:t>
-      </w:r>
-      <w:proofErr w:type="spellEnd"/>
-      <w:r>
-        <w:rPr>
-          <w:b/>
-          <w:lang w:val="en-US"/>
-        </w:rPr>
-        <w:t xml:space="preserve"> </w:t>
-      </w:r>
-      <w:proofErr w:type="spellStart"/>
-      <w:r>
-        <w:rPr>
-          <w:b/>
-          <w:lang w:val="en-US"/>
-        </w:rPr>
-        <w:t>vào</w:t>
-      </w:r>
-      <w:proofErr w:type="spellEnd"/>
-      <w:r>
-        <w:rPr>
-          <w:b/>
-          <w:lang w:val="en-US"/>
-        </w:rPr>
-        <w:t xml:space="preserve"> </w:t>
-      </w:r>
-      <w:proofErr w:type="spellStart"/>
-      <w:r>
-        <w:rPr>
-          <w:b/>
-          <w:lang w:val="en-US"/>
-        </w:rPr>
-        <w:t>phần</w:t>
-      </w:r>
-      <w:proofErr w:type="spellEnd"/>
-      <w:r>
-        <w:rPr>
-          <w:b/>
-          <w:lang w:val="en-US"/>
-        </w:rPr>
-        <w:t xml:space="preserve"> </w:t>
-      </w:r>
-      <w:proofErr w:type="spellStart"/>
-      <w:r>
-        <w:rPr>
-          <w:b/>
-          <w:lang w:val="en-US"/>
-        </w:rPr>
-        <w:t>mẫu</w:t>
-      </w:r>
-      <w:proofErr w:type="spellEnd"/>
-      <w:r>
-        <w:rPr>
-          <w:b/>
-          <w:lang w:val="en-US"/>
-        </w:rPr>
-        <w:t xml:space="preserve"> </w:t>
-      </w:r>
-      <w:proofErr w:type="spellStart"/>
-      <w:r>
-        <w:rPr>
-          <w:b/>
-          <w:lang w:val="en-US"/>
-        </w:rPr>
-        <w:t>thử</w:t>
-      </w:r>
-      <w:proofErr w:type="spellEnd"/>
-      <w:r>
-        <w:rPr>
-          <w:b/>
-          <w:lang w:val="en-US"/>
-        </w:rPr>
-        <w:t xml:space="preserve">: </w:t>
+        <w:t xml:space="preserve">Truy cập vào phần mẫu thử: </w:t>
       </w:r>
       <w:hyperlink r:id="rId15" w:history="1">
         <w:r>

</xml_diff>

<commit_message>
Trung bị Hiếu đì 2
</commit_message>
<xml_diff>
--- a/Sprint 1/Tài liệu đặc tả yêu cầu/Trung Check In Ở phần Go.docx
+++ b/Sprint 1/Tài liệu đặc tả yêu cầu/Trung Check In Ở phần Go.docx
@@ -266,7 +266,133 @@
           <w:szCs w:val="26"/>
           <w:lang w:val="en-US"/>
         </w:rPr>
-        <w:t>Trung làm 1.6 và vẽ mô phỏng giao diện web</w:t>
+        <w:t xml:space="preserve">Trung </w:t>
+      </w:r>
+      <w:proofErr w:type="spellStart"/>
+      <w:r>
+        <w:rPr>
+          <w:sz w:val="26"/>
+          <w:szCs w:val="26"/>
+          <w:lang w:val="en-US"/>
+        </w:rPr>
+        <w:t>làm</w:t>
+      </w:r>
+      <w:proofErr w:type="spellEnd"/>
+      <w:r>
+        <w:rPr>
+          <w:sz w:val="26"/>
+          <w:szCs w:val="26"/>
+          <w:lang w:val="en-US"/>
+        </w:rPr>
+        <w:t xml:space="preserve"> 1.6 </w:t>
+      </w:r>
+      <w:proofErr w:type="spellStart"/>
+      <w:r>
+        <w:rPr>
+          <w:sz w:val="26"/>
+          <w:szCs w:val="26"/>
+          <w:lang w:val="en-US"/>
+        </w:rPr>
+        <w:t>và</w:t>
+      </w:r>
+      <w:proofErr w:type="spellEnd"/>
+      <w:r>
+        <w:rPr>
+          <w:sz w:val="26"/>
+          <w:szCs w:val="26"/>
+          <w:lang w:val="en-US"/>
+        </w:rPr>
+        <w:t xml:space="preserve"> </w:t>
+      </w:r>
+      <w:proofErr w:type="spellStart"/>
+      <w:r>
+        <w:rPr>
+          <w:sz w:val="26"/>
+          <w:szCs w:val="26"/>
+          <w:lang w:val="en-US"/>
+        </w:rPr>
+        <w:t>vẽ</w:t>
+      </w:r>
+      <w:proofErr w:type="spellEnd"/>
+      <w:r>
+        <w:rPr>
+          <w:sz w:val="26"/>
+          <w:szCs w:val="26"/>
+          <w:lang w:val="en-US"/>
+        </w:rPr>
+        <w:t xml:space="preserve"> </w:t>
+      </w:r>
+      <w:proofErr w:type="spellStart"/>
+      <w:r>
+        <w:rPr>
+          <w:sz w:val="26"/>
+          <w:szCs w:val="26"/>
+          <w:lang w:val="en-US"/>
+        </w:rPr>
+        <w:t>mô</w:t>
+      </w:r>
+      <w:proofErr w:type="spellEnd"/>
+      <w:r>
+        <w:rPr>
+          <w:sz w:val="26"/>
+          <w:szCs w:val="26"/>
+          <w:lang w:val="en-US"/>
+        </w:rPr>
+        <w:t xml:space="preserve"> </w:t>
+      </w:r>
+      <w:proofErr w:type="spellStart"/>
+      <w:r>
+        <w:rPr>
+          <w:sz w:val="26"/>
+          <w:szCs w:val="26"/>
+          <w:lang w:val="en-US"/>
+        </w:rPr>
+        <w:t>phỏng</w:t>
+      </w:r>
+      <w:proofErr w:type="spellEnd"/>
+      <w:r>
+        <w:rPr>
+          <w:sz w:val="26"/>
+          <w:szCs w:val="26"/>
+          <w:lang w:val="en-US"/>
+        </w:rPr>
+        <w:t xml:space="preserve"> </w:t>
+      </w:r>
+      <w:proofErr w:type="spellStart"/>
+      <w:r>
+        <w:rPr>
+          <w:sz w:val="26"/>
+          <w:szCs w:val="26"/>
+          <w:lang w:val="en-US"/>
+        </w:rPr>
+        <w:t>giao</w:t>
+      </w:r>
+      <w:proofErr w:type="spellEnd"/>
+      <w:r>
+        <w:rPr>
+          <w:sz w:val="26"/>
+          <w:szCs w:val="26"/>
+          <w:lang w:val="en-US"/>
+        </w:rPr>
+        <w:t xml:space="preserve"> </w:t>
+      </w:r>
+      <w:proofErr w:type="spellStart"/>
+      <w:r>
+        <w:rPr>
+          <w:sz w:val="26"/>
+          <w:szCs w:val="26"/>
+          <w:lang w:val="en-US"/>
+        </w:rPr>
+        <w:t>diện</w:t>
+      </w:r>
+      <w:proofErr w:type="spellEnd"/>
+      <w:r>
+        <w:rPr>
+          <w:sz w:val="26"/>
+          <w:szCs w:val="26"/>
+          <w:lang w:val="en-US"/>
+        </w:rPr>
+        <w:t xml:space="preserve"> web</w:t>
       </w:r>
     </w:p>
     <w:p>
@@ -3134,14 +3260,13 @@
       </w:pPr>
       <w:r>
         <w:rPr>
-          <w:noProof/>
           <w:lang w:val="vi-VN"/>
         </w:rPr>
         <w:drawing>
-          <wp:inline distT="0" distB="0" distL="0" distR="0" wp14:anchorId="24319FB1" wp14:editId="37A703C6">
-            <wp:extent cx="5733415" cy="2783840"/>
-            <wp:effectExtent l="0" t="0" r="635" b="0"/>
-            <wp:docPr id="1231715762" name="Picture 1" descr="A diagram of a company&#10;&#10;Description automatically generated"/>
+          <wp:inline distT="0" distB="0" distL="0" distR="0" wp14:anchorId="3EC96CAF" wp14:editId="13486741">
+            <wp:extent cx="5733415" cy="3102610"/>
+            <wp:effectExtent l="0" t="0" r="635" b="2540"/>
+            <wp:docPr id="1176521633" name="Picture 1" descr="A diagram of a company&#10;&#10;Description automatically generated"/>
             <wp:cNvGraphicFramePr>
               <a:graphicFrameLocks xmlns:a="http://schemas.openxmlformats.org/drawingml/2006/main" noChangeAspect="1"/>
             </wp:cNvGraphicFramePr>
@@ -3149,7 +3274,7 @@
               <a:graphicData uri="http://schemas.openxmlformats.org/drawingml/2006/picture">
                 <pic:pic xmlns:pic="http://schemas.openxmlformats.org/drawingml/2006/picture">
                   <pic:nvPicPr>
-                    <pic:cNvPr id="1231715762" name="Picture 1" descr="A diagram of a company&#10;&#10;Description automatically generated"/>
+                    <pic:cNvPr id="1176521633" name="Picture 1" descr="A diagram of a company&#10;&#10;Description automatically generated"/>
                     <pic:cNvPicPr/>
                   </pic:nvPicPr>
                   <pic:blipFill>
@@ -3161,7 +3286,7 @@
                   <pic:spPr>
                     <a:xfrm>
                       <a:off x="0" y="0"/>
-                      <a:ext cx="5733415" cy="2783840"/>
+                      <a:ext cx="5733415" cy="3102610"/>
                     </a:xfrm>
                     <a:prstGeom prst="rect">
                       <a:avLst/>
@@ -3217,7 +3342,6 @@
         <w:rPr>
           <w:b/>
         </w:rPr>
-        <w:lastRenderedPageBreak/>
         <w:t xml:space="preserve">II. </w:t>
       </w:r>
       <w:r>
@@ -3358,14 +3482,11 @@
     </w:p>
     <w:p>
       <w:r>
-        <w:rPr>
-          <w:noProof/>
-        </w:rPr>
         <w:drawing>
-          <wp:inline distT="0" distB="0" distL="0" distR="0" wp14:anchorId="72188733" wp14:editId="59CD17E0">
-            <wp:extent cx="5733415" cy="4451985"/>
-            <wp:effectExtent l="0" t="0" r="635" b="5715"/>
-            <wp:docPr id="1025196820" name="Picture 1" descr="A diagram of a network&#10;&#10;Description automatically generated with medium confidence"/>
+          <wp:inline distT="0" distB="0" distL="0" distR="0" wp14:anchorId="5F49513D" wp14:editId="3FA95043">
+            <wp:extent cx="5733415" cy="4547870"/>
+            <wp:effectExtent l="0" t="0" r="635" b="5080"/>
+            <wp:docPr id="1843584083" name="Picture 1" descr="A diagram of a foreign language&#10;&#10;Description automatically generated"/>
             <wp:cNvGraphicFramePr>
               <a:graphicFrameLocks xmlns:a="http://schemas.openxmlformats.org/drawingml/2006/main" noChangeAspect="1"/>
             </wp:cNvGraphicFramePr>
@@ -3373,7 +3494,7 @@
               <a:graphicData uri="http://schemas.openxmlformats.org/drawingml/2006/picture">
                 <pic:pic xmlns:pic="http://schemas.openxmlformats.org/drawingml/2006/picture">
                   <pic:nvPicPr>
-                    <pic:cNvPr id="1025196820" name="Picture 1" descr="A diagram of a network&#10;&#10;Description automatically generated with medium confidence"/>
+                    <pic:cNvPr id="1843584083" name="Picture 1" descr="A diagram of a foreign language&#10;&#10;Description automatically generated"/>
                     <pic:cNvPicPr/>
                   </pic:nvPicPr>
                   <pic:blipFill>
@@ -3385,7 +3506,7 @@
                   <pic:spPr>
                     <a:xfrm>
                       <a:off x="0" y="0"/>
-                      <a:ext cx="5733415" cy="4451985"/>
+                      <a:ext cx="5733415" cy="4547870"/>
                     </a:xfrm>
                     <a:prstGeom prst="rect">
                       <a:avLst/>
@@ -3466,6 +3587,7 @@
           <w:sz w:val="30"/>
           <w:szCs w:val="30"/>
         </w:rPr>
+        <w:lastRenderedPageBreak/>
         <w:t>3.1 Các thực thể</w:t>
       </w:r>
       <w:r>
@@ -3579,7 +3701,6 @@
           <w:bCs/>
           <w:highlight w:val="white"/>
         </w:rPr>
-        <w:lastRenderedPageBreak/>
         <w:t>classes</w:t>
       </w:r>
       <w:r>
@@ -4721,12 +4842,101 @@
       </w:pPr>
       <w:bookmarkStart w:id="52" w:name="_2xb1t6k7smn2" w:colFirst="0" w:colLast="0"/>
       <w:bookmarkEnd w:id="52"/>
+      <w:proofErr w:type="spellStart"/>
       <w:r>
         <w:rPr>
           <w:b/>
           <w:lang w:val="en-US"/>
         </w:rPr>
-        <w:t xml:space="preserve">Truy cập vào phần mẫu thử: </w:t>
+        <w:t>Truy</w:t>
+      </w:r>
+      <w:proofErr w:type="spellEnd"/>
+      <w:r>
+        <w:rPr>
+          <w:b/>
+          <w:lang w:val="en-US"/>
+        </w:rPr>
+        <w:t xml:space="preserve"> </w:t>
+      </w:r>
+      <w:proofErr w:type="spellStart"/>
+      <w:r>
+        <w:rPr>
+          <w:b/>
+          <w:lang w:val="en-US"/>
+        </w:rPr>
+        <w:t>cập</w:t>
+      </w:r>
+      <w:proofErr w:type="spellEnd"/>
+      <w:r>
+        <w:rPr>
+          <w:b/>
+          <w:lang w:val="en-US"/>
+        </w:rPr>
+        <w:t xml:space="preserve"> </w:t>
+      </w:r>
+      <w:proofErr w:type="spellStart"/>
+      <w:r>
+        <w:rPr>
+          <w:b/>
+          <w:lang w:val="en-US"/>
+        </w:rPr>
+        <w:t>vào</w:t>
+      </w:r>
+      <w:proofErr w:type="spellEnd"/>
+      <w:r>
+        <w:rPr>
+          <w:b/>
+          <w:lang w:val="en-US"/>
+        </w:rPr>
+        <w:t xml:space="preserve"> </w:t>
+      </w:r>
+      <w:proofErr w:type="spellStart"/>
+      <w:r>
+        <w:rPr>
+          <w:b/>
+          <w:lang w:val="en-US"/>
+        </w:rPr>
+        <w:t>phần</w:t>
+      </w:r>
+      <w:proofErr w:type="spellEnd"/>
+      <w:r>
+        <w:rPr>
+          <w:b/>
+          <w:lang w:val="en-US"/>
+        </w:rPr>
+        <w:t xml:space="preserve"> </w:t>
+      </w:r>
+      <w:proofErr w:type="spellStart"/>
+      <w:r>
+        <w:rPr>
+          <w:b/>
+          <w:lang w:val="en-US"/>
+        </w:rPr>
+        <w:t>mẫu</w:t>
+      </w:r>
+      <w:proofErr w:type="spellEnd"/>
+      <w:r>
+        <w:rPr>
+          <w:b/>
+          <w:lang w:val="en-US"/>
+        </w:rPr>
+        <w:t xml:space="preserve"> </w:t>
+      </w:r>
+      <w:proofErr w:type="spellStart"/>
+      <w:r>
+        <w:rPr>
+          <w:b/>
+          <w:lang w:val="en-US"/>
+        </w:rPr>
+        <w:t>thử</w:t>
+      </w:r>
+      <w:proofErr w:type="spellEnd"/>
+      <w:r>
+        <w:rPr>
+          <w:b/>
+          <w:lang w:val="en-US"/>
+        </w:rPr>
+        <w:t xml:space="preserve">: </w:t>
       </w:r>
       <w:hyperlink r:id="rId15" w:history="1">
         <w:r>

</xml_diff>

<commit_message>
Trung bị Hiếu đì 2.1
</commit_message>
<xml_diff>
--- a/Sprint 1/Tài liệu đặc tả yêu cầu/Trung Check In Ở phần Go.docx
+++ b/Sprint 1/Tài liệu đặc tả yêu cầu/Trung Check In Ở phần Go.docx
@@ -266,133 +266,7 @@
           <w:szCs w:val="26"/>
           <w:lang w:val="en-US"/>
         </w:rPr>
-        <w:t xml:space="preserve">Trung </w:t>
-      </w:r>
-      <w:proofErr w:type="spellStart"/>
-      <w:r>
-        <w:rPr>
-          <w:sz w:val="26"/>
-          <w:szCs w:val="26"/>
-          <w:lang w:val="en-US"/>
-        </w:rPr>
-        <w:t>làm</w:t>
-      </w:r>
-      <w:proofErr w:type="spellEnd"/>
-      <w:r>
-        <w:rPr>
-          <w:sz w:val="26"/>
-          <w:szCs w:val="26"/>
-          <w:lang w:val="en-US"/>
-        </w:rPr>
-        <w:t xml:space="preserve"> 1.6 </w:t>
-      </w:r>
-      <w:proofErr w:type="spellStart"/>
-      <w:r>
-        <w:rPr>
-          <w:sz w:val="26"/>
-          <w:szCs w:val="26"/>
-          <w:lang w:val="en-US"/>
-        </w:rPr>
-        <w:t>và</w:t>
-      </w:r>
-      <w:proofErr w:type="spellEnd"/>
-      <w:r>
-        <w:rPr>
-          <w:sz w:val="26"/>
-          <w:szCs w:val="26"/>
-          <w:lang w:val="en-US"/>
-        </w:rPr>
-        <w:t xml:space="preserve"> </w:t>
-      </w:r>
-      <w:proofErr w:type="spellStart"/>
-      <w:r>
-        <w:rPr>
-          <w:sz w:val="26"/>
-          <w:szCs w:val="26"/>
-          <w:lang w:val="en-US"/>
-        </w:rPr>
-        <w:t>vẽ</w:t>
-      </w:r>
-      <w:proofErr w:type="spellEnd"/>
-      <w:r>
-        <w:rPr>
-          <w:sz w:val="26"/>
-          <w:szCs w:val="26"/>
-          <w:lang w:val="en-US"/>
-        </w:rPr>
-        <w:t xml:space="preserve"> </w:t>
-      </w:r>
-      <w:proofErr w:type="spellStart"/>
-      <w:r>
-        <w:rPr>
-          <w:sz w:val="26"/>
-          <w:szCs w:val="26"/>
-          <w:lang w:val="en-US"/>
-        </w:rPr>
-        <w:t>mô</w:t>
-      </w:r>
-      <w:proofErr w:type="spellEnd"/>
-      <w:r>
-        <w:rPr>
-          <w:sz w:val="26"/>
-          <w:szCs w:val="26"/>
-          <w:lang w:val="en-US"/>
-        </w:rPr>
-        <w:t xml:space="preserve"> </w:t>
-      </w:r>
-      <w:proofErr w:type="spellStart"/>
-      <w:r>
-        <w:rPr>
-          <w:sz w:val="26"/>
-          <w:szCs w:val="26"/>
-          <w:lang w:val="en-US"/>
-        </w:rPr>
-        <w:t>phỏng</w:t>
-      </w:r>
-      <w:proofErr w:type="spellEnd"/>
-      <w:r>
-        <w:rPr>
-          <w:sz w:val="26"/>
-          <w:szCs w:val="26"/>
-          <w:lang w:val="en-US"/>
-        </w:rPr>
-        <w:t xml:space="preserve"> </w:t>
-      </w:r>
-      <w:proofErr w:type="spellStart"/>
-      <w:r>
-        <w:rPr>
-          <w:sz w:val="26"/>
-          <w:szCs w:val="26"/>
-          <w:lang w:val="en-US"/>
-        </w:rPr>
-        <w:t>giao</w:t>
-      </w:r>
-      <w:proofErr w:type="spellEnd"/>
-      <w:r>
-        <w:rPr>
-          <w:sz w:val="26"/>
-          <w:szCs w:val="26"/>
-          <w:lang w:val="en-US"/>
-        </w:rPr>
-        <w:t xml:space="preserve"> </w:t>
-      </w:r>
-      <w:proofErr w:type="spellStart"/>
-      <w:r>
-        <w:rPr>
-          <w:sz w:val="26"/>
-          <w:szCs w:val="26"/>
-          <w:lang w:val="en-US"/>
-        </w:rPr>
-        <w:t>diện</w:t>
-      </w:r>
-      <w:proofErr w:type="spellEnd"/>
-      <w:r>
-        <w:rPr>
-          <w:sz w:val="26"/>
-          <w:szCs w:val="26"/>
-          <w:lang w:val="en-US"/>
-        </w:rPr>
-        <w:t xml:space="preserve"> web</w:t>
+        <w:t>Trung làm 1.6 và vẽ mô phỏng giao diện web</w:t>
       </w:r>
     </w:p>
     <w:p>
@@ -3263,10 +3137,10 @@
           <w:lang w:val="vi-VN"/>
         </w:rPr>
         <w:drawing>
-          <wp:inline distT="0" distB="0" distL="0" distR="0" wp14:anchorId="3EC96CAF" wp14:editId="13486741">
-            <wp:extent cx="5733415" cy="3102610"/>
-            <wp:effectExtent l="0" t="0" r="635" b="2540"/>
-            <wp:docPr id="1176521633" name="Picture 1" descr="A diagram of a company&#10;&#10;Description automatically generated"/>
+          <wp:inline distT="0" distB="0" distL="0" distR="0" wp14:anchorId="05722A9D" wp14:editId="544A0F9B">
+            <wp:extent cx="5733415" cy="3089275"/>
+            <wp:effectExtent l="0" t="0" r="635" b="0"/>
+            <wp:docPr id="53071699" name="Picture 1"/>
             <wp:cNvGraphicFramePr>
               <a:graphicFrameLocks xmlns:a="http://schemas.openxmlformats.org/drawingml/2006/main" noChangeAspect="1"/>
             </wp:cNvGraphicFramePr>
@@ -3274,7 +3148,7 @@
               <a:graphicData uri="http://schemas.openxmlformats.org/drawingml/2006/picture">
                 <pic:pic xmlns:pic="http://schemas.openxmlformats.org/drawingml/2006/picture">
                   <pic:nvPicPr>
-                    <pic:cNvPr id="1176521633" name="Picture 1" descr="A diagram of a company&#10;&#10;Description automatically generated"/>
+                    <pic:cNvPr id="53071699" name=""/>
                     <pic:cNvPicPr/>
                   </pic:nvPicPr>
                   <pic:blipFill>
@@ -3286,7 +3160,7 @@
                   <pic:spPr>
                     <a:xfrm>
                       <a:off x="0" y="0"/>
-                      <a:ext cx="5733415" cy="3102610"/>
+                      <a:ext cx="5733415" cy="3089275"/>
                     </a:xfrm>
                     <a:prstGeom prst="rect">
                       <a:avLst/>
@@ -3482,6 +3356,9 @@
     </w:p>
     <w:p>
       <w:r>
+        <w:rPr>
+          <w:noProof/>
+        </w:rPr>
         <w:drawing>
           <wp:inline distT="0" distB="0" distL="0" distR="0" wp14:anchorId="5F49513D" wp14:editId="3FA95043">
             <wp:extent cx="5733415" cy="4547870"/>
@@ -4842,101 +4719,12 @@
       </w:pPr>
       <w:bookmarkStart w:id="52" w:name="_2xb1t6k7smn2" w:colFirst="0" w:colLast="0"/>
       <w:bookmarkEnd w:id="52"/>
-      <w:proofErr w:type="spellStart"/>
       <w:r>
         <w:rPr>
           <w:b/>
           <w:lang w:val="en-US"/>
         </w:rPr>
-        <w:t>Truy</w:t>
-      </w:r>
-      <w:proofErr w:type="spellEnd"/>
-      <w:r>
-        <w:rPr>
-          <w:b/>
-          <w:lang w:val="en-US"/>
-        </w:rPr>
-        <w:t xml:space="preserve"> </w:t>
-      </w:r>
-      <w:proofErr w:type="spellStart"/>
-      <w:r>
-        <w:rPr>
-          <w:b/>
-          <w:lang w:val="en-US"/>
-        </w:rPr>
-        <w:t>cập</w:t>
-      </w:r>
-      <w:proofErr w:type="spellEnd"/>
-      <w:r>
-        <w:rPr>
-          <w:b/>
-          <w:lang w:val="en-US"/>
-        </w:rPr>
-        <w:t xml:space="preserve"> </w:t>
-      </w:r>
-      <w:proofErr w:type="spellStart"/>
-      <w:r>
-        <w:rPr>
-          <w:b/>
-          <w:lang w:val="en-US"/>
-        </w:rPr>
-        <w:t>vào</w:t>
-      </w:r>
-      <w:proofErr w:type="spellEnd"/>
-      <w:r>
-        <w:rPr>
-          <w:b/>
-          <w:lang w:val="en-US"/>
-        </w:rPr>
-        <w:t xml:space="preserve"> </w:t>
-      </w:r>
-      <w:proofErr w:type="spellStart"/>
-      <w:r>
-        <w:rPr>
-          <w:b/>
-          <w:lang w:val="en-US"/>
-        </w:rPr>
-        <w:t>phần</w:t>
-      </w:r>
-      <w:proofErr w:type="spellEnd"/>
-      <w:r>
-        <w:rPr>
-          <w:b/>
-          <w:lang w:val="en-US"/>
-        </w:rPr>
-        <w:t xml:space="preserve"> </w:t>
-      </w:r>
-      <w:proofErr w:type="spellStart"/>
-      <w:r>
-        <w:rPr>
-          <w:b/>
-          <w:lang w:val="en-US"/>
-        </w:rPr>
-        <w:t>mẫu</w:t>
-      </w:r>
-      <w:proofErr w:type="spellEnd"/>
-      <w:r>
-        <w:rPr>
-          <w:b/>
-          <w:lang w:val="en-US"/>
-        </w:rPr>
-        <w:t xml:space="preserve"> </w:t>
-      </w:r>
-      <w:proofErr w:type="spellStart"/>
-      <w:r>
-        <w:rPr>
-          <w:b/>
-          <w:lang w:val="en-US"/>
-        </w:rPr>
-        <w:t>thử</w:t>
-      </w:r>
-      <w:proofErr w:type="spellEnd"/>
-      <w:r>
-        <w:rPr>
-          <w:b/>
-          <w:lang w:val="en-US"/>
-        </w:rPr>
-        <w:t xml:space="preserve">: </w:t>
+        <w:t xml:space="preserve">Truy cập vào phần mẫu thử: </w:t>
       </w:r>
       <w:hyperlink r:id="rId15" w:history="1">
         <w:r>

</xml_diff>

<commit_message>
Trung bị Hiếu đì 2.2
</commit_message>
<xml_diff>
--- a/Sprint 1/Tài liệu đặc tả yêu cầu/Trung Check In Ở phần Go.docx
+++ b/Sprint 1/Tài liệu đặc tả yêu cầu/Trung Check In Ở phần Go.docx
@@ -3134,6 +3134,7 @@
       </w:pPr>
       <w:r>
         <w:rPr>
+          <w:noProof/>
           <w:lang w:val="vi-VN"/>
         </w:rPr>
         <w:drawing>
@@ -3356,14 +3357,11 @@
     </w:p>
     <w:p>
       <w:r>
-        <w:rPr>
-          <w:noProof/>
-        </w:rPr>
         <w:drawing>
-          <wp:inline distT="0" distB="0" distL="0" distR="0" wp14:anchorId="5F49513D" wp14:editId="3FA95043">
-            <wp:extent cx="5733415" cy="4547870"/>
-            <wp:effectExtent l="0" t="0" r="635" b="5080"/>
-            <wp:docPr id="1843584083" name="Picture 1" descr="A diagram of a foreign language&#10;&#10;Description automatically generated"/>
+          <wp:inline distT="0" distB="0" distL="0" distR="0" wp14:anchorId="2BCCD41A" wp14:editId="7709C04C">
+            <wp:extent cx="5733415" cy="4514850"/>
+            <wp:effectExtent l="0" t="0" r="635" b="0"/>
+            <wp:docPr id="1713929911" name="Picture 1" descr="A diagram of a foreign language&#10;&#10;Description automatically generated"/>
             <wp:cNvGraphicFramePr>
               <a:graphicFrameLocks xmlns:a="http://schemas.openxmlformats.org/drawingml/2006/main" noChangeAspect="1"/>
             </wp:cNvGraphicFramePr>
@@ -3371,7 +3369,7 @@
               <a:graphicData uri="http://schemas.openxmlformats.org/drawingml/2006/picture">
                 <pic:pic xmlns:pic="http://schemas.openxmlformats.org/drawingml/2006/picture">
                   <pic:nvPicPr>
-                    <pic:cNvPr id="1843584083" name="Picture 1" descr="A diagram of a foreign language&#10;&#10;Description automatically generated"/>
+                    <pic:cNvPr id="1713929911" name="Picture 1" descr="A diagram of a foreign language&#10;&#10;Description automatically generated"/>
                     <pic:cNvPicPr/>
                   </pic:nvPicPr>
                   <pic:blipFill>
@@ -3383,7 +3381,7 @@
                   <pic:spPr>
                     <a:xfrm>
                       <a:off x="0" y="0"/>
-                      <a:ext cx="5733415" cy="4547870"/>
+                      <a:ext cx="5733415" cy="4514850"/>
                     </a:xfrm>
                     <a:prstGeom prst="rect">
                       <a:avLst/>
@@ -3464,7 +3462,6 @@
           <w:sz w:val="30"/>
           <w:szCs w:val="30"/>
         </w:rPr>
-        <w:lastRenderedPageBreak/>
         <w:t>3.1 Các thực thể</w:t>
       </w:r>
       <w:r>
@@ -3539,6 +3536,7 @@
           <w:bCs/>
           <w:highlight w:val="white"/>
         </w:rPr>
+        <w:lastRenderedPageBreak/>
         <w:t>posts</w:t>
       </w:r>
       <w:r>

</xml_diff>

<commit_message>
Trung bị Hiếu đì 2.3
</commit_message>
<xml_diff>
--- a/Sprint 1/Tài liệu đặc tả yêu cầu/Trung Check In Ở phần Go.docx
+++ b/Sprint 1/Tài liệu đặc tả yêu cầu/Trung Check In Ở phần Go.docx
@@ -3134,14 +3134,13 @@
       </w:pPr>
       <w:r>
         <w:rPr>
-          <w:noProof/>
           <w:lang w:val="vi-VN"/>
         </w:rPr>
         <w:drawing>
-          <wp:inline distT="0" distB="0" distL="0" distR="0" wp14:anchorId="05722A9D" wp14:editId="544A0F9B">
-            <wp:extent cx="5733415" cy="3089275"/>
-            <wp:effectExtent l="0" t="0" r="635" b="0"/>
-            <wp:docPr id="53071699" name="Picture 1"/>
+          <wp:inline distT="0" distB="0" distL="0" distR="0" wp14:anchorId="33893632" wp14:editId="657E7206">
+            <wp:extent cx="5733415" cy="3046095"/>
+            <wp:effectExtent l="0" t="0" r="635" b="1905"/>
+            <wp:docPr id="914560749" name="Picture 1" descr="A diagram of a diagram&#10;&#10;Description automatically generated"/>
             <wp:cNvGraphicFramePr>
               <a:graphicFrameLocks xmlns:a="http://schemas.openxmlformats.org/drawingml/2006/main" noChangeAspect="1"/>
             </wp:cNvGraphicFramePr>
@@ -3149,7 +3148,7 @@
               <a:graphicData uri="http://schemas.openxmlformats.org/drawingml/2006/picture">
                 <pic:pic xmlns:pic="http://schemas.openxmlformats.org/drawingml/2006/picture">
                   <pic:nvPicPr>
-                    <pic:cNvPr id="53071699" name=""/>
+                    <pic:cNvPr id="914560749" name="Picture 1" descr="A diagram of a diagram&#10;&#10;Description automatically generated"/>
                     <pic:cNvPicPr/>
                   </pic:nvPicPr>
                   <pic:blipFill>
@@ -3161,7 +3160,7 @@
                   <pic:spPr>
                     <a:xfrm>
                       <a:off x="0" y="0"/>
-                      <a:ext cx="5733415" cy="3089275"/>
+                      <a:ext cx="5733415" cy="3046095"/>
                     </a:xfrm>
                     <a:prstGeom prst="rect">
                       <a:avLst/>
@@ -3357,6 +3356,9 @@
     </w:p>
     <w:p>
       <w:r>
+        <w:rPr>
+          <w:noProof/>
+        </w:rPr>
         <w:drawing>
           <wp:inline distT="0" distB="0" distL="0" distR="0" wp14:anchorId="2BCCD41A" wp14:editId="7709C04C">
             <wp:extent cx="5733415" cy="4514850"/>

</xml_diff>